<commit_message>
:link: Add link back to LinkedIn and fix index layout
</commit_message>
<xml_diff>
--- a/Etienne Vrignaud - Architecte Full Stack Senior - fr.docx
+++ b/Etienne Vrignaud - Architecte Full Stack Senior - fr.docx
@@ -3,74 +3,6 @@
 <w:document xmlns:wpc="http://schemas.microsoft.com/office/word/2010/wordprocessingCanvas" xmlns:cx="http://schemas.microsoft.com/office/drawing/2014/chartex" xmlns:cx1="http://schemas.microsoft.com/office/drawing/2015/9/8/chartex" xmlns:cx2="http://schemas.microsoft.com/office/drawing/2015/10/21/chartex" xmlns:cx3="http://schemas.microsoft.com/office/drawing/2016/5/9/chartex" xmlns:cx4="http://schemas.microsoft.com/office/drawing/2016/5/10/chartex" xmlns:cx5="http://schemas.microsoft.com/office/drawing/2016/5/11/chartex" xmlns:mc="http://schemas.openxmlformats.org/markup-compatibility/2006" xmlns:o="urn:schemas-microsoft-com:office:office" xmlns:r="http://schemas.openxmlformats.org/officeDocument/2006/relationships" xmlns:m="http://schemas.openxmlformats.org/officeDocument/2006/math" xmlns:v="urn:schemas-microsoft-com:vml" xmlns:wp14="http://schemas.microsoft.com/office/word/2010/wordprocessingDrawing" xmlns:wp="http://schemas.openxmlformats.org/drawingml/2006/wordprocessingDrawing" xmlns:w10="urn:schemas-microsoft-com:office:word" xmlns:w="http://schemas.openxmlformats.org/wordprocessingml/2006/main" xmlns:w14="http://schemas.microsoft.com/office/word/2010/wordml" xmlns:w15="http://schemas.microsoft.com/office/word/2012/wordml" xmlns:w16se="http://schemas.microsoft.com/office/word/2015/wordml/symex" xmlns:wpg="http://schemas.microsoft.com/office/word/2010/wordprocessingGroup" xmlns:wpi="http://schemas.microsoft.com/office/word/2010/wordprocessingInk" xmlns:wne="http://schemas.microsoft.com/office/word/2006/wordml" xmlns:wps="http://schemas.microsoft.com/office/word/2010/wordprocessingShape" mc:Ignorable="w14 w15 w16se wp14">
   <w:body>
     <w:p>
-      <w:r>
-        <w:rPr>
-          <w:noProof/>
-          <w:lang w:eastAsia="fr-FR"/>
-        </w:rPr>
-        <w:drawing>
-          <wp:anchor distT="0" distB="0" distL="114300" distR="114300" simplePos="0" relativeHeight="251699200" behindDoc="1" locked="0" layoutInCell="1" allowOverlap="1">
-            <wp:simplePos x="0" y="0"/>
-            <wp:positionH relativeFrom="margin">
-              <wp:posOffset>-178435</wp:posOffset>
-            </wp:positionH>
-            <wp:positionV relativeFrom="paragraph">
-              <wp:posOffset>233680</wp:posOffset>
-            </wp:positionV>
-            <wp:extent cx="1814538" cy="2357956"/>
-            <wp:effectExtent l="0" t="0" r="0" b="4445"/>
-            <wp:wrapNone/>
-            <wp:docPr id="5" name="Picture 5" descr="C:\Users\evrignaud\AppData\Local\Microsoft\Windows\INetCache\Content.Word\with_new_back_2.jpg"/>
-            <wp:cNvGraphicFramePr>
-              <a:graphicFrameLocks xmlns:a="http://schemas.openxmlformats.org/drawingml/2006/main" noChangeAspect="1"/>
-            </wp:cNvGraphicFramePr>
-            <a:graphic xmlns:a="http://schemas.openxmlformats.org/drawingml/2006/main">
-              <a:graphicData uri="http://schemas.openxmlformats.org/drawingml/2006/picture">
-                <pic:pic xmlns:pic="http://schemas.openxmlformats.org/drawingml/2006/picture">
-                  <pic:nvPicPr>
-                    <pic:cNvPr id="0" name="Picture 1" descr="C:\Users\evrignaud\AppData\Local\Microsoft\Windows\INetCache\Content.Word\with_new_back_2.jpg"/>
-                    <pic:cNvPicPr>
-                      <a:picLocks noChangeAspect="1" noChangeArrowheads="1"/>
-                    </pic:cNvPicPr>
-                  </pic:nvPicPr>
-                  <pic:blipFill>
-                    <a:blip r:embed="rId6" cstate="print">
-                      <a:extLst>
-                        <a:ext uri="{28A0092B-C50C-407E-A947-70E740481C1C}">
-                          <a14:useLocalDpi xmlns:a14="http://schemas.microsoft.com/office/drawing/2010/main" val="0"/>
-                        </a:ext>
-                      </a:extLst>
-                    </a:blip>
-                    <a:srcRect/>
-                    <a:stretch>
-                      <a:fillRect/>
-                    </a:stretch>
-                  </pic:blipFill>
-                  <pic:spPr bwMode="auto">
-                    <a:xfrm>
-                      <a:off x="0" y="0"/>
-                      <a:ext cx="1814538" cy="2357956"/>
-                    </a:xfrm>
-                    <a:prstGeom prst="rect">
-                      <a:avLst/>
-                    </a:prstGeom>
-                    <a:noFill/>
-                    <a:ln>
-                      <a:noFill/>
-                    </a:ln>
-                  </pic:spPr>
-                </pic:pic>
-              </a:graphicData>
-            </a:graphic>
-            <wp14:sizeRelH relativeFrom="page">
-              <wp14:pctWidth>0</wp14:pctWidth>
-            </wp14:sizeRelH>
-            <wp14:sizeRelV relativeFrom="page">
-              <wp14:pctHeight>0</wp14:pctHeight>
-            </wp14:sizeRelV>
-          </wp:anchor>
-        </w:drawing>
-      </w:r>
       <w:r>
         <w:rPr>
           <w:noProof/>
@@ -85,7 +17,7 @@
                   <wp:posOffset>107950</wp:posOffset>
                 </wp:positionH>
                 <wp:positionV relativeFrom="paragraph">
-                  <wp:posOffset>8615680</wp:posOffset>
+                  <wp:posOffset>9138285</wp:posOffset>
                 </wp:positionV>
                 <wp:extent cx="1978660" cy="1060450"/>
                 <wp:effectExtent l="0" t="0" r="0" b="6350"/>
@@ -254,7 +186,7 @@
                 <v:stroke joinstyle="miter"/>
                 <v:path gradientshapeok="t" o:connecttype="rect"/>
               </v:shapetype>
-              <v:shape id="Text Box 2" o:spid="_x0000_s1026" type="#_x0000_t202" style="position:absolute;margin-left:8.5pt;margin-top:678.4pt;width:155.8pt;height:83.5pt;z-index:251675648;visibility:visible;mso-wrap-style:square;mso-width-percent:0;mso-height-percent:0;mso-wrap-distance-left:9pt;mso-wrap-distance-top:3.6pt;mso-wrap-distance-right:9pt;mso-wrap-distance-bottom:3.6pt;mso-position-horizontal:absolute;mso-position-horizontal-relative:page;mso-position-vertical:absolute;mso-position-vertical-relative:text;mso-width-percent:0;mso-height-percent:0;mso-width-relative:margin;mso-height-relative:margin;v-text-anchor:top" o:gfxdata="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" filled="f" stroked="f">
+              <v:shape id="Text Box 2" o:spid="_x0000_s1026" type="#_x0000_t202" style="position:absolute;margin-left:8.5pt;margin-top:719.55pt;width:155.8pt;height:83.5pt;z-index:251675648;visibility:visible;mso-wrap-style:square;mso-width-percent:0;mso-height-percent:0;mso-wrap-distance-left:9pt;mso-wrap-distance-top:3.6pt;mso-wrap-distance-right:9pt;mso-wrap-distance-bottom:3.6pt;mso-position-horizontal:absolute;mso-position-horizontal-relative:page;mso-position-vertical:absolute;mso-position-vertical-relative:text;mso-width-percent:0;mso-height-percent:0;mso-width-relative:margin;mso-height-relative:margin;v-text-anchor:top" o:gfxdata="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" filled="f" stroked="f">
                 <v:textbox>
                   <w:txbxContent>
                     <w:p>
@@ -377,6 +309,441 @@
             </w:pict>
           </mc:Fallback>
         </mc:AlternateContent>
+      </w:r>
+      <w:r>
+        <w:rPr>
+          <w:noProof/>
+          <w:lang w:eastAsia="fr-FR"/>
+        </w:rPr>
+        <mc:AlternateContent>
+          <mc:Choice Requires="wps">
+            <w:drawing>
+              <wp:anchor distT="45720" distB="45720" distL="114300" distR="114300" simplePos="0" relativeHeight="251672576" behindDoc="0" locked="0" layoutInCell="1" allowOverlap="1" wp14:anchorId="7F6BA942" wp14:editId="60493F96">
+                <wp:simplePos x="0" y="0"/>
+                <wp:positionH relativeFrom="margin">
+                  <wp:posOffset>-257810</wp:posOffset>
+                </wp:positionH>
+                <wp:positionV relativeFrom="paragraph">
+                  <wp:posOffset>3094355</wp:posOffset>
+                </wp:positionV>
+                <wp:extent cx="1971675" cy="1998980"/>
+                <wp:effectExtent l="0" t="0" r="0" b="1270"/>
+                <wp:wrapSquare wrapText="bothSides"/>
+                <wp:docPr id="192" name="Text Box 2"/>
+                <wp:cNvGraphicFramePr>
+                  <a:graphicFrameLocks xmlns:a="http://schemas.openxmlformats.org/drawingml/2006/main"/>
+                </wp:cNvGraphicFramePr>
+                <a:graphic xmlns:a="http://schemas.openxmlformats.org/drawingml/2006/main">
+                  <a:graphicData uri="http://schemas.microsoft.com/office/word/2010/wordprocessingShape">
+                    <wps:wsp>
+                      <wps:cNvSpPr txBox="1">
+                        <a:spLocks noChangeArrowheads="1"/>
+                      </wps:cNvSpPr>
+                      <wps:spPr bwMode="auto">
+                        <a:xfrm>
+                          <a:off x="0" y="0"/>
+                          <a:ext cx="1971675" cy="1998980"/>
+                        </a:xfrm>
+                        <a:prstGeom prst="rect">
+                          <a:avLst/>
+                        </a:prstGeom>
+                        <a:noFill/>
+                        <a:ln w="9525">
+                          <a:noFill/>
+                          <a:miter lim="800000"/>
+                          <a:headEnd/>
+                          <a:tailEnd/>
+                        </a:ln>
+                      </wps:spPr>
+                      <wps:txbx>
+                        <w:txbxContent>
+                          <w:p>
+                            <w:pPr>
+                              <w:pStyle w:val="Style2"/>
+                              <w:pBdr>
+                                <w:bottom w:val="none" w:sz="0" w:space="0" w:color="auto"/>
+                              </w:pBdr>
+                              <w:shd w:val="clear" w:color="auto" w:fill="A8D08D" w:themeFill="accent6" w:themeFillTint="99"/>
+                            </w:pPr>
+                            <w:r>
+                              <w:rPr>
+                                <w:rFonts w:ascii="FontAwesome" w:hAnsi="FontAwesome"/>
+                              </w:rPr>
+                              <w:t></w:t>
+                            </w:r>
+                            <w:r>
+                              <w:t xml:space="preserve"> </w:t>
+                            </w:r>
+                            <w:r>
+                              <w:rPr>
+                                <w:color w:val="385623" w:themeColor="accent6" w:themeShade="80"/>
+                              </w:rPr>
+                              <w:t>I</w:t>
+                            </w:r>
+                            <w:r>
+                              <w:rPr>
+                                <w:color w:val="385623" w:themeColor="accent6" w:themeShade="80"/>
+                              </w:rPr>
+                              <w:t>DENTIT</w:t>
+                            </w:r>
+                            <w:r>
+                              <w:rPr>
+                                <w:color w:val="385623" w:themeColor="accent6" w:themeShade="80"/>
+                              </w:rPr>
+                              <w:t>É</w:t>
+                            </w:r>
+                          </w:p>
+                          <w:p>
+                            <w:pPr>
+                              <w:rPr>
+                                <w:rFonts w:ascii="Roboto" w:hAnsi="Roboto"/>
+                                <w:sz w:val="20"/>
+                              </w:rPr>
+                            </w:pPr>
+                            <w:r>
+                              <w:rPr>
+                                <w:rFonts w:ascii="Roboto" w:hAnsi="Roboto"/>
+                                <w:sz w:val="20"/>
+                              </w:rPr>
+                              <w:t>48 ans</w:t>
+                            </w:r>
+                            <w:r>
+                              <w:rPr>
+                                <w:rFonts w:ascii="Roboto" w:hAnsi="Roboto"/>
+                                <w:sz w:val="20"/>
+                              </w:rPr>
+                              <w:br/>
+                              <w:t>M</w:t>
+                            </w:r>
+                            <w:r>
+                              <w:rPr>
+                                <w:rFonts w:ascii="Roboto" w:hAnsi="Roboto"/>
+                                <w:sz w:val="20"/>
+                              </w:rPr>
+                              <w:t xml:space="preserve">arié, 4 </w:t>
+                            </w:r>
+                            <w:r>
+                              <w:rPr>
+                                <w:rFonts w:ascii="Roboto" w:hAnsi="Roboto"/>
+                                <w:sz w:val="20"/>
+                              </w:rPr>
+                              <w:t>filles</w:t>
+                            </w:r>
+                          </w:p>
+                          <w:p>
+                            <w:pPr>
+                              <w:rPr>
+                                <w:rFonts w:ascii="Roboto" w:hAnsi="Roboto"/>
+                                <w:sz w:val="20"/>
+                              </w:rPr>
+                            </w:pPr>
+                            <w:r>
+                              <w:rPr>
+                                <w:rFonts w:ascii="Roboto" w:hAnsi="Roboto"/>
+                                <w:sz w:val="20"/>
+                              </w:rPr>
+                              <w:t>Annecy</w:t>
+                            </w:r>
+                          </w:p>
+                          <w:p>
+                            <w:pPr>
+                              <w:rPr>
+                                <w:rFonts w:ascii="Roboto" w:hAnsi="Roboto"/>
+                                <w:sz w:val="20"/>
+                              </w:rPr>
+                            </w:pPr>
+                            <w:r>
+                              <w:rPr>
+                                <w:rFonts w:ascii="Roboto" w:hAnsi="Roboto"/>
+                                <w:sz w:val="20"/>
+                              </w:rPr>
+                              <w:t>evrignaud@gmail.com</w:t>
+                            </w:r>
+                          </w:p>
+                          <w:p>
+                            <w:pPr>
+                              <w:rPr>
+                                <w:rFonts w:ascii="Roboto" w:hAnsi="Roboto"/>
+                                <w:sz w:val="16"/>
+                                <w:szCs w:val="16"/>
+                              </w:rPr>
+                            </w:pPr>
+                            <w:r>
+                              <w:rPr>
+                                <w:rFonts w:ascii="Roboto" w:hAnsi="Roboto"/>
+                                <w:sz w:val="20"/>
+                              </w:rPr>
+                              <w:t>LinkedIn</w:t>
+                            </w:r>
+                            <w:r>
+                              <w:rPr>
+                                <w:rFonts w:ascii="Roboto" w:hAnsi="Roboto"/>
+                                <w:sz w:val="20"/>
+                              </w:rPr>
+                              <w:br/>
+                            </w:r>
+                            <w:hyperlink r:id="rId6" w:history="1">
+                              <w:r>
+                                <w:rPr>
+                                  <w:rStyle w:val="Hyperlink"/>
+                                  <w:rFonts w:ascii="Roboto" w:hAnsi="Roboto"/>
+                                  <w:sz w:val="16"/>
+                                  <w:szCs w:val="16"/>
+                                </w:rPr>
+                                <w:t>https://www.linkedin.com/in/etienne-vrignaud-630810a9/</w:t>
+                              </w:r>
+                            </w:hyperlink>
+                            <w:r>
+                              <w:rPr>
+                                <w:rFonts w:ascii="Roboto" w:hAnsi="Roboto"/>
+                                <w:sz w:val="16"/>
+                                <w:szCs w:val="16"/>
+                              </w:rPr>
+                              <w:t xml:space="preserve"> </w:t>
+                            </w:r>
+                          </w:p>
+                        </w:txbxContent>
+                      </wps:txbx>
+                      <wps:bodyPr rot="0" vert="horz" wrap="square" lIns="91440" tIns="45720" rIns="91440" bIns="45720" anchor="t" anchorCtr="0">
+                        <a:noAutofit/>
+                      </wps:bodyPr>
+                    </wps:wsp>
+                  </a:graphicData>
+                </a:graphic>
+                <wp14:sizeRelH relativeFrom="margin">
+                  <wp14:pctWidth>0</wp14:pctWidth>
+                </wp14:sizeRelH>
+                <wp14:sizeRelV relativeFrom="margin">
+                  <wp14:pctHeight>0</wp14:pctHeight>
+                </wp14:sizeRelV>
+              </wp:anchor>
+            </w:drawing>
+          </mc:Choice>
+          <mc:Fallback>
+            <w:pict>
+              <v:shape w14:anchorId="7F6BA942" id="_x0000_s1027" type="#_x0000_t202" style="position:absolute;margin-left:-20.3pt;margin-top:243.65pt;width:155.25pt;height:157.4pt;z-index:251672576;visibility:visible;mso-wrap-style:square;mso-width-percent:0;mso-height-percent:0;mso-wrap-distance-left:9pt;mso-wrap-distance-top:3.6pt;mso-wrap-distance-right:9pt;mso-wrap-distance-bottom:3.6pt;mso-position-horizontal:absolute;mso-position-horizontal-relative:margin;mso-position-vertical:absolute;mso-position-vertical-relative:text;mso-width-percent:0;mso-height-percent:0;mso-width-relative:margin;mso-height-relative:margin;v-text-anchor:top" o:gfxdata="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" filled="f" stroked="f">
+                <v:textbox>
+                  <w:txbxContent>
+                    <w:p>
+                      <w:pPr>
+                        <w:pStyle w:val="Style2"/>
+                        <w:pBdr>
+                          <w:bottom w:val="none" w:sz="0" w:space="0" w:color="auto"/>
+                        </w:pBdr>
+                        <w:shd w:val="clear" w:color="auto" w:fill="A8D08D" w:themeFill="accent6" w:themeFillTint="99"/>
+                      </w:pPr>
+                      <w:r>
+                        <w:rPr>
+                          <w:rFonts w:ascii="FontAwesome" w:hAnsi="FontAwesome"/>
+                        </w:rPr>
+                        <w:t></w:t>
+                      </w:r>
+                      <w:r>
+                        <w:t xml:space="preserve"> </w:t>
+                      </w:r>
+                      <w:r>
+                        <w:rPr>
+                          <w:color w:val="385623" w:themeColor="accent6" w:themeShade="80"/>
+                        </w:rPr>
+                        <w:t>I</w:t>
+                      </w:r>
+                      <w:r>
+                        <w:rPr>
+                          <w:color w:val="385623" w:themeColor="accent6" w:themeShade="80"/>
+                        </w:rPr>
+                        <w:t>DENTIT</w:t>
+                      </w:r>
+                      <w:r>
+                        <w:rPr>
+                          <w:color w:val="385623" w:themeColor="accent6" w:themeShade="80"/>
+                        </w:rPr>
+                        <w:t>É</w:t>
+                      </w:r>
+                    </w:p>
+                    <w:p>
+                      <w:pPr>
+                        <w:rPr>
+                          <w:rFonts w:ascii="Roboto" w:hAnsi="Roboto"/>
+                          <w:sz w:val="20"/>
+                        </w:rPr>
+                      </w:pPr>
+                      <w:r>
+                        <w:rPr>
+                          <w:rFonts w:ascii="Roboto" w:hAnsi="Roboto"/>
+                          <w:sz w:val="20"/>
+                        </w:rPr>
+                        <w:t>48 ans</w:t>
+                      </w:r>
+                      <w:r>
+                        <w:rPr>
+                          <w:rFonts w:ascii="Roboto" w:hAnsi="Roboto"/>
+                          <w:sz w:val="20"/>
+                        </w:rPr>
+                        <w:br/>
+                        <w:t>M</w:t>
+                      </w:r>
+                      <w:r>
+                        <w:rPr>
+                          <w:rFonts w:ascii="Roboto" w:hAnsi="Roboto"/>
+                          <w:sz w:val="20"/>
+                        </w:rPr>
+                        <w:t xml:space="preserve">arié, 4 </w:t>
+                      </w:r>
+                      <w:r>
+                        <w:rPr>
+                          <w:rFonts w:ascii="Roboto" w:hAnsi="Roboto"/>
+                          <w:sz w:val="20"/>
+                        </w:rPr>
+                        <w:t>filles</w:t>
+                      </w:r>
+                    </w:p>
+                    <w:p>
+                      <w:pPr>
+                        <w:rPr>
+                          <w:rFonts w:ascii="Roboto" w:hAnsi="Roboto"/>
+                          <w:sz w:val="20"/>
+                        </w:rPr>
+                      </w:pPr>
+                      <w:r>
+                        <w:rPr>
+                          <w:rFonts w:ascii="Roboto" w:hAnsi="Roboto"/>
+                          <w:sz w:val="20"/>
+                        </w:rPr>
+                        <w:t>Annecy</w:t>
+                      </w:r>
+                    </w:p>
+                    <w:p>
+                      <w:pPr>
+                        <w:rPr>
+                          <w:rFonts w:ascii="Roboto" w:hAnsi="Roboto"/>
+                          <w:sz w:val="20"/>
+                        </w:rPr>
+                      </w:pPr>
+                      <w:r>
+                        <w:rPr>
+                          <w:rFonts w:ascii="Roboto" w:hAnsi="Roboto"/>
+                          <w:sz w:val="20"/>
+                        </w:rPr>
+                        <w:t>evrignaud@gmail.com</w:t>
+                      </w:r>
+                    </w:p>
+                    <w:p>
+                      <w:pPr>
+                        <w:rPr>
+                          <w:rFonts w:ascii="Roboto" w:hAnsi="Roboto"/>
+                          <w:sz w:val="16"/>
+                          <w:szCs w:val="16"/>
+                        </w:rPr>
+                      </w:pPr>
+                      <w:r>
+                        <w:rPr>
+                          <w:rFonts w:ascii="Roboto" w:hAnsi="Roboto"/>
+                          <w:sz w:val="20"/>
+                        </w:rPr>
+                        <w:t>LinkedIn</w:t>
+                      </w:r>
+                      <w:r>
+                        <w:rPr>
+                          <w:rFonts w:ascii="Roboto" w:hAnsi="Roboto"/>
+                          <w:sz w:val="20"/>
+                        </w:rPr>
+                        <w:br/>
+                      </w:r>
+                      <w:hyperlink r:id="rId7" w:history="1">
+                        <w:r>
+                          <w:rPr>
+                            <w:rStyle w:val="Hyperlink"/>
+                            <w:rFonts w:ascii="Roboto" w:hAnsi="Roboto"/>
+                            <w:sz w:val="16"/>
+                            <w:szCs w:val="16"/>
+                          </w:rPr>
+                          <w:t>https://www.linkedin.com/in/etienne-vrignaud-630810a9/</w:t>
+                        </w:r>
+                      </w:hyperlink>
+                      <w:r>
+                        <w:rPr>
+                          <w:rFonts w:ascii="Roboto" w:hAnsi="Roboto"/>
+                          <w:sz w:val="16"/>
+                          <w:szCs w:val="16"/>
+                        </w:rPr>
+                        <w:t xml:space="preserve"> </w:t>
+                      </w:r>
+                    </w:p>
+                  </w:txbxContent>
+                </v:textbox>
+                <w10:wrap type="square" anchorx="margin"/>
+              </v:shape>
+            </w:pict>
+          </mc:Fallback>
+        </mc:AlternateContent>
+      </w:r>
+      <w:r>
+        <w:rPr>
+          <w:noProof/>
+          <w:lang w:eastAsia="fr-FR"/>
+        </w:rPr>
+        <w:drawing>
+          <wp:anchor distT="0" distB="0" distL="114300" distR="114300" simplePos="0" relativeHeight="251699200" behindDoc="1" locked="0" layoutInCell="1" allowOverlap="1">
+            <wp:simplePos x="0" y="0"/>
+            <wp:positionH relativeFrom="margin">
+              <wp:posOffset>-178435</wp:posOffset>
+            </wp:positionH>
+            <wp:positionV relativeFrom="paragraph">
+              <wp:posOffset>233680</wp:posOffset>
+            </wp:positionV>
+            <wp:extent cx="1814538" cy="2357956"/>
+            <wp:effectExtent l="0" t="0" r="0" b="4445"/>
+            <wp:wrapNone/>
+            <wp:docPr id="5" name="Picture 5" descr="C:\Users\evrignaud\AppData\Local\Microsoft\Windows\INetCache\Content.Word\with_new_back_2.jpg"/>
+            <wp:cNvGraphicFramePr>
+              <a:graphicFrameLocks xmlns:a="http://schemas.openxmlformats.org/drawingml/2006/main" noChangeAspect="1"/>
+            </wp:cNvGraphicFramePr>
+            <a:graphic xmlns:a="http://schemas.openxmlformats.org/drawingml/2006/main">
+              <a:graphicData uri="http://schemas.openxmlformats.org/drawingml/2006/picture">
+                <pic:pic xmlns:pic="http://schemas.openxmlformats.org/drawingml/2006/picture">
+                  <pic:nvPicPr>
+                    <pic:cNvPr id="0" name="Picture 1" descr="C:\Users\evrignaud\AppData\Local\Microsoft\Windows\INetCache\Content.Word\with_new_back_2.jpg"/>
+                    <pic:cNvPicPr>
+                      <a:picLocks noChangeAspect="1" noChangeArrowheads="1"/>
+                    </pic:cNvPicPr>
+                  </pic:nvPicPr>
+                  <pic:blipFill>
+                    <a:blip r:embed="rId8" cstate="print">
+                      <a:extLst>
+                        <a:ext uri="{28A0092B-C50C-407E-A947-70E740481C1C}">
+                          <a14:useLocalDpi xmlns:a14="http://schemas.microsoft.com/office/drawing/2010/main" val="0"/>
+                        </a:ext>
+                      </a:extLst>
+                    </a:blip>
+                    <a:srcRect/>
+                    <a:stretch>
+                      <a:fillRect/>
+                    </a:stretch>
+                  </pic:blipFill>
+                  <pic:spPr bwMode="auto">
+                    <a:xfrm>
+                      <a:off x="0" y="0"/>
+                      <a:ext cx="1814538" cy="2357956"/>
+                    </a:xfrm>
+                    <a:prstGeom prst="rect">
+                      <a:avLst/>
+                    </a:prstGeom>
+                    <a:noFill/>
+                    <a:ln>
+                      <a:noFill/>
+                    </a:ln>
+                  </pic:spPr>
+                </pic:pic>
+              </a:graphicData>
+            </a:graphic>
+            <wp14:sizeRelH relativeFrom="page">
+              <wp14:pctWidth>0</wp14:pctWidth>
+            </wp14:sizeRelH>
+            <wp14:sizeRelV relativeFrom="page">
+              <wp14:pctHeight>0</wp14:pctHeight>
+            </wp14:sizeRelV>
+          </wp:anchor>
+        </w:drawing>
       </w:r>
       <w:r>
         <w:rPr>
@@ -645,7 +1012,16 @@
                                 <w:rFonts w:ascii="Roboto" w:hAnsi="Roboto"/>
                                 <w:sz w:val="20"/>
                               </w:rPr>
-                              <w:t xml:space="preserve">Code </w:t>
+                              <w:t>Cod</w:t>
+                            </w:r>
+                            <w:bookmarkStart w:id="0" w:name="_GoBack"/>
+                            <w:bookmarkEnd w:id="0"/>
+                            <w:r>
+                              <w:rPr>
+                                <w:rFonts w:ascii="Roboto" w:hAnsi="Roboto"/>
+                                <w:sz w:val="20"/>
+                              </w:rPr>
+                              <w:t xml:space="preserve">e </w:t>
                             </w:r>
                             <w:proofErr w:type="spellStart"/>
                             <w:r>
@@ -2053,16 +2429,7 @@
                                 <w:rFonts w:ascii="Roboto" w:hAnsi="Roboto"/>
                                 <w:sz w:val="20"/>
                               </w:rPr>
-                              <w:t>monitoring é</w:t>
-                            </w:r>
-                            <w:bookmarkStart w:id="0" w:name="_GoBack"/>
-                            <w:bookmarkEnd w:id="0"/>
-                            <w:r>
-                              <w:rPr>
-                                <w:rFonts w:ascii="Roboto" w:hAnsi="Roboto"/>
-                                <w:sz w:val="20"/>
-                              </w:rPr>
-                              <w:t>crite</w:t>
+                              <w:t>monitoring écrite</w:t>
                             </w:r>
                             <w:proofErr w:type="gramEnd"/>
                             <w:r>
@@ -2598,7 +2965,7 @@
           </mc:Choice>
           <mc:Fallback>
             <w:pict>
-              <v:shape id="_x0000_s1027" type="#_x0000_t202" style="position:absolute;margin-left:145.65pt;margin-top:232.25pt;width:410.25pt;height:110.6pt;z-index:251689984;visibility:visible;mso-wrap-style:square;mso-width-percent:0;mso-height-percent:200;mso-wrap-distance-left:9pt;mso-wrap-distance-top:3.6pt;mso-wrap-distance-right:9pt;mso-wrap-distance-bottom:3.6pt;mso-position-horizontal:absolute;mso-position-horizontal-relative:margin;mso-position-vertical:absolute;mso-position-vertical-relative:text;mso-width-percent:0;mso-height-percent:200;mso-width-relative:margin;mso-height-relative:margin;v-text-anchor:top" o:gfxdata="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" filled="f" stroked="f">
+              <v:shape id="_x0000_s1028" type="#_x0000_t202" style="position:absolute;margin-left:145.65pt;margin-top:232.25pt;width:410.25pt;height:110.6pt;z-index:251689984;visibility:visible;mso-wrap-style:square;mso-width-percent:0;mso-height-percent:200;mso-wrap-distance-left:9pt;mso-wrap-distance-top:3.6pt;mso-wrap-distance-right:9pt;mso-wrap-distance-bottom:3.6pt;mso-position-horizontal:absolute;mso-position-horizontal-relative:margin;mso-position-vertical:absolute;mso-position-vertical-relative:text;mso-width-percent:0;mso-height-percent:200;mso-width-relative:margin;mso-height-relative:margin;v-text-anchor:top" o:gfxdata="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" filled="f" stroked="f">
                 <v:textbox style="mso-fit-shape-to-text:t">
                   <w:txbxContent>
                     <w:p>
@@ -2821,7 +3188,16 @@
                           <w:rFonts w:ascii="Roboto" w:hAnsi="Roboto"/>
                           <w:sz w:val="20"/>
                         </w:rPr>
-                        <w:t xml:space="preserve">Code </w:t>
+                        <w:t>Cod</w:t>
+                      </w:r>
+                      <w:bookmarkStart w:id="1" w:name="_GoBack"/>
+                      <w:bookmarkEnd w:id="1"/>
+                      <w:r>
+                        <w:rPr>
+                          <w:rFonts w:ascii="Roboto" w:hAnsi="Roboto"/>
+                          <w:sz w:val="20"/>
+                        </w:rPr>
+                        <w:t xml:space="preserve">e </w:t>
                       </w:r>
                       <w:proofErr w:type="spellStart"/>
                       <w:r>
@@ -4229,16 +4605,7 @@
                           <w:rFonts w:ascii="Roboto" w:hAnsi="Roboto"/>
                           <w:sz w:val="20"/>
                         </w:rPr>
-                        <w:t>monitoring é</w:t>
-                      </w:r>
-                      <w:bookmarkStart w:id="1" w:name="_GoBack"/>
-                      <w:bookmarkEnd w:id="1"/>
-                      <w:r>
-                        <w:rPr>
-                          <w:rFonts w:ascii="Roboto" w:hAnsi="Roboto"/>
-                          <w:sz w:val="20"/>
-                        </w:rPr>
-                        <w:t>crite</w:t>
+                        <w:t>monitoring écrite</w:t>
                       </w:r>
                       <w:proofErr w:type="gramEnd"/>
                       <w:r>
@@ -5101,7 +5468,7 @@
           </mc:Choice>
           <mc:Fallback>
             <w:pict>
-              <v:shape w14:anchorId="71B719B7" id="_x0000_s1028" type="#_x0000_t202" style="position:absolute;margin-left:145.55pt;margin-top:72.2pt;width:411pt;height:113.1pt;z-index:251697152;visibility:visible;mso-wrap-style:square;mso-width-percent:0;mso-height-percent:0;mso-wrap-distance-left:9pt;mso-wrap-distance-top:3.6pt;mso-wrap-distance-right:9pt;mso-wrap-distance-bottom:3.6pt;mso-position-horizontal:absolute;mso-position-horizontal-relative:margin;mso-position-vertical:absolute;mso-position-vertical-relative:text;mso-width-percent:0;mso-height-percent:0;mso-width-relative:margin;mso-height-relative:margin;v-text-anchor:top" o:gfxdata="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" filled="f" stroked="f">
+              <v:shape w14:anchorId="71B719B7" id="_x0000_s1029" type="#_x0000_t202" style="position:absolute;margin-left:145.55pt;margin-top:72.2pt;width:411pt;height:113.1pt;z-index:251697152;visibility:visible;mso-wrap-style:square;mso-width-percent:0;mso-height-percent:0;mso-wrap-distance-left:9pt;mso-wrap-distance-top:3.6pt;mso-wrap-distance-right:9pt;mso-wrap-distance-bottom:3.6pt;mso-position-horizontal:absolute;mso-position-horizontal-relative:margin;mso-position-vertical:absolute;mso-position-vertical-relative:text;mso-width-percent:0;mso-height-percent:0;mso-width-relative:margin;mso-height-relative:margin;v-text-anchor:top" o:gfxdata="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" filled="f" stroked="f">
                 <v:textbox>
                   <w:txbxContent>
                     <w:p>
@@ -5491,7 +5858,7 @@
           </mc:Choice>
           <mc:Fallback>
             <w:pict>
-              <v:shape w14:anchorId="41D9F5B4" id="_x0000_s1029" type="#_x0000_t202" style="position:absolute;margin-left:145.65pt;margin-top:187.65pt;width:411pt;height:41.5pt;z-index:251692032;visibility:visible;mso-wrap-style:square;mso-width-percent:0;mso-height-percent:0;mso-wrap-distance-left:9pt;mso-wrap-distance-top:3.6pt;mso-wrap-distance-right:9pt;mso-wrap-distance-bottom:3.6pt;mso-position-horizontal:absolute;mso-position-horizontal-relative:margin;mso-position-vertical:absolute;mso-position-vertical-relative:text;mso-width-percent:0;mso-height-percent:0;mso-width-relative:margin;mso-height-relative:margin;v-text-anchor:top" o:gfxdata="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" filled="f" stroked="f">
+              <v:shape w14:anchorId="41D9F5B4" id="_x0000_s1030" type="#_x0000_t202" style="position:absolute;margin-left:145.65pt;margin-top:187.65pt;width:411pt;height:41.5pt;z-index:251692032;visibility:visible;mso-wrap-style:square;mso-width-percent:0;mso-height-percent:0;mso-wrap-distance-left:9pt;mso-wrap-distance-top:3.6pt;mso-wrap-distance-right:9pt;mso-wrap-distance-bottom:3.6pt;mso-position-horizontal:absolute;mso-position-horizontal-relative:margin;mso-position-vertical:absolute;mso-position-vertical-relative:text;mso-width-percent:0;mso-height-percent:0;mso-width-relative:margin;mso-height-relative:margin;v-text-anchor:top" o:gfxdata="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" filled="f" stroked="f">
                 <v:textbox>
                   <w:txbxContent>
                     <w:p>
@@ -5533,289 +5900,6 @@
                           <w:szCs w:val="20"/>
                         </w:rPr>
                         <w:t>Mettre en œuvre mes capacités de conseil, innovation, création et mentorat</w:t>
-                      </w:r>
-                    </w:p>
-                  </w:txbxContent>
-                </v:textbox>
-                <w10:wrap type="square" anchorx="margin"/>
-              </v:shape>
-            </w:pict>
-          </mc:Fallback>
-        </mc:AlternateContent>
-      </w:r>
-      <w:r>
-        <w:rPr>
-          <w:noProof/>
-          <w:lang w:eastAsia="fr-FR"/>
-        </w:rPr>
-        <mc:AlternateContent>
-          <mc:Choice Requires="wps">
-            <w:drawing>
-              <wp:anchor distT="45720" distB="45720" distL="114300" distR="114300" simplePos="0" relativeHeight="251672576" behindDoc="0" locked="0" layoutInCell="1" allowOverlap="1" wp14:anchorId="7F6BA942" wp14:editId="60493F96">
-                <wp:simplePos x="0" y="0"/>
-                <wp:positionH relativeFrom="margin">
-                  <wp:posOffset>-258445</wp:posOffset>
-                </wp:positionH>
-                <wp:positionV relativeFrom="paragraph">
-                  <wp:posOffset>3178175</wp:posOffset>
-                </wp:positionV>
-                <wp:extent cx="1971675" cy="1219200"/>
-                <wp:effectExtent l="0" t="0" r="0" b="0"/>
-                <wp:wrapSquare wrapText="bothSides"/>
-                <wp:docPr id="192" name="Text Box 2"/>
-                <wp:cNvGraphicFramePr>
-                  <a:graphicFrameLocks xmlns:a="http://schemas.openxmlformats.org/drawingml/2006/main"/>
-                </wp:cNvGraphicFramePr>
-                <a:graphic xmlns:a="http://schemas.openxmlformats.org/drawingml/2006/main">
-                  <a:graphicData uri="http://schemas.microsoft.com/office/word/2010/wordprocessingShape">
-                    <wps:wsp>
-                      <wps:cNvSpPr txBox="1">
-                        <a:spLocks noChangeArrowheads="1"/>
-                      </wps:cNvSpPr>
-                      <wps:spPr bwMode="auto">
-                        <a:xfrm>
-                          <a:off x="0" y="0"/>
-                          <a:ext cx="1971675" cy="1219200"/>
-                        </a:xfrm>
-                        <a:prstGeom prst="rect">
-                          <a:avLst/>
-                        </a:prstGeom>
-                        <a:noFill/>
-                        <a:ln w="9525">
-                          <a:noFill/>
-                          <a:miter lim="800000"/>
-                          <a:headEnd/>
-                          <a:tailEnd/>
-                        </a:ln>
-                      </wps:spPr>
-                      <wps:txbx>
-                        <w:txbxContent>
-                          <w:p>
-                            <w:pPr>
-                              <w:pStyle w:val="Style2"/>
-                              <w:pBdr>
-                                <w:bottom w:val="none" w:sz="0" w:space="0" w:color="auto"/>
-                              </w:pBdr>
-                              <w:shd w:val="clear" w:color="auto" w:fill="A8D08D" w:themeFill="accent6" w:themeFillTint="99"/>
-                            </w:pPr>
-                            <w:r>
-                              <w:rPr>
-                                <w:rFonts w:ascii="FontAwesome" w:hAnsi="FontAwesome"/>
-                              </w:rPr>
-                              <w:t></w:t>
-                            </w:r>
-                            <w:r>
-                              <w:t xml:space="preserve"> </w:t>
-                            </w:r>
-                            <w:r>
-                              <w:rPr>
-                                <w:color w:val="385623" w:themeColor="accent6" w:themeShade="80"/>
-                              </w:rPr>
-                              <w:t>I</w:t>
-                            </w:r>
-                            <w:r>
-                              <w:rPr>
-                                <w:color w:val="385623" w:themeColor="accent6" w:themeShade="80"/>
-                              </w:rPr>
-                              <w:t>DENTIT</w:t>
-                            </w:r>
-                            <w:r>
-                              <w:rPr>
-                                <w:color w:val="385623" w:themeColor="accent6" w:themeShade="80"/>
-                              </w:rPr>
-                              <w:t>É</w:t>
-                            </w:r>
-                          </w:p>
-                          <w:p>
-                            <w:pPr>
-                              <w:rPr>
-                                <w:rFonts w:ascii="Roboto" w:hAnsi="Roboto"/>
-                                <w:sz w:val="20"/>
-                              </w:rPr>
-                            </w:pPr>
-                            <w:r>
-                              <w:rPr>
-                                <w:rFonts w:ascii="Roboto" w:hAnsi="Roboto"/>
-                                <w:sz w:val="20"/>
-                              </w:rPr>
-                              <w:t>48 ans</w:t>
-                            </w:r>
-                            <w:r>
-                              <w:rPr>
-                                <w:rFonts w:ascii="Roboto" w:hAnsi="Roboto"/>
-                                <w:sz w:val="20"/>
-                              </w:rPr>
-                              <w:br/>
-                              <w:t>M</w:t>
-                            </w:r>
-                            <w:r>
-                              <w:rPr>
-                                <w:rFonts w:ascii="Roboto" w:hAnsi="Roboto"/>
-                                <w:sz w:val="20"/>
-                              </w:rPr>
-                              <w:t xml:space="preserve">arié, 4 </w:t>
-                            </w:r>
-                            <w:r>
-                              <w:rPr>
-                                <w:rFonts w:ascii="Roboto" w:hAnsi="Roboto"/>
-                                <w:sz w:val="20"/>
-                              </w:rPr>
-                              <w:t>filles</w:t>
-                            </w:r>
-                          </w:p>
-                          <w:p>
-                            <w:pPr>
-                              <w:rPr>
-                                <w:rFonts w:ascii="Roboto" w:hAnsi="Roboto"/>
-                                <w:sz w:val="20"/>
-                              </w:rPr>
-                            </w:pPr>
-                            <w:r>
-                              <w:rPr>
-                                <w:rFonts w:ascii="Roboto" w:hAnsi="Roboto"/>
-                                <w:sz w:val="20"/>
-                              </w:rPr>
-                              <w:t>Annecy</w:t>
-                            </w:r>
-                          </w:p>
-                          <w:p>
-                            <w:pPr>
-                              <w:rPr>
-                                <w:rFonts w:ascii="Roboto" w:hAnsi="Roboto"/>
-                                <w:sz w:val="20"/>
-                              </w:rPr>
-                            </w:pPr>
-                            <w:r>
-                              <w:rPr>
-                                <w:rFonts w:ascii="Roboto" w:hAnsi="Roboto"/>
-                                <w:sz w:val="20"/>
-                              </w:rPr>
-                              <w:t>evrignaud@gmail.com</w:t>
-                            </w:r>
-                          </w:p>
-                        </w:txbxContent>
-                      </wps:txbx>
-                      <wps:bodyPr rot="0" vert="horz" wrap="square" lIns="91440" tIns="45720" rIns="91440" bIns="45720" anchor="t" anchorCtr="0">
-                        <a:noAutofit/>
-                      </wps:bodyPr>
-                    </wps:wsp>
-                  </a:graphicData>
-                </a:graphic>
-                <wp14:sizeRelH relativeFrom="margin">
-                  <wp14:pctWidth>0</wp14:pctWidth>
-                </wp14:sizeRelH>
-                <wp14:sizeRelV relativeFrom="margin">
-                  <wp14:pctHeight>0</wp14:pctHeight>
-                </wp14:sizeRelV>
-              </wp:anchor>
-            </w:drawing>
-          </mc:Choice>
-          <mc:Fallback>
-            <w:pict>
-              <v:shape w14:anchorId="7F6BA942" id="_x0000_s1030" type="#_x0000_t202" style="position:absolute;margin-left:-20.35pt;margin-top:250.25pt;width:155.25pt;height:96pt;z-index:251672576;visibility:visible;mso-wrap-style:square;mso-width-percent:0;mso-height-percent:0;mso-wrap-distance-left:9pt;mso-wrap-distance-top:3.6pt;mso-wrap-distance-right:9pt;mso-wrap-distance-bottom:3.6pt;mso-position-horizontal:absolute;mso-position-horizontal-relative:margin;mso-position-vertical:absolute;mso-position-vertical-relative:text;mso-width-percent:0;mso-height-percent:0;mso-width-relative:margin;mso-height-relative:margin;v-text-anchor:top" o:gfxdata="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" filled="f" stroked="f">
-                <v:textbox>
-                  <w:txbxContent>
-                    <w:p>
-                      <w:pPr>
-                        <w:pStyle w:val="Style2"/>
-                        <w:pBdr>
-                          <w:bottom w:val="none" w:sz="0" w:space="0" w:color="auto"/>
-                        </w:pBdr>
-                        <w:shd w:val="clear" w:color="auto" w:fill="A8D08D" w:themeFill="accent6" w:themeFillTint="99"/>
-                      </w:pPr>
-                      <w:r>
-                        <w:rPr>
-                          <w:rFonts w:ascii="FontAwesome" w:hAnsi="FontAwesome"/>
-                        </w:rPr>
-                        <w:t></w:t>
-                      </w:r>
-                      <w:r>
-                        <w:t xml:space="preserve"> </w:t>
-                      </w:r>
-                      <w:r>
-                        <w:rPr>
-                          <w:color w:val="385623" w:themeColor="accent6" w:themeShade="80"/>
-                        </w:rPr>
-                        <w:t>I</w:t>
-                      </w:r>
-                      <w:r>
-                        <w:rPr>
-                          <w:color w:val="385623" w:themeColor="accent6" w:themeShade="80"/>
-                        </w:rPr>
-                        <w:t>DENTIT</w:t>
-                      </w:r>
-                      <w:r>
-                        <w:rPr>
-                          <w:color w:val="385623" w:themeColor="accent6" w:themeShade="80"/>
-                        </w:rPr>
-                        <w:t>É</w:t>
-                      </w:r>
-                    </w:p>
-                    <w:p>
-                      <w:pPr>
-                        <w:rPr>
-                          <w:rFonts w:ascii="Roboto" w:hAnsi="Roboto"/>
-                          <w:sz w:val="20"/>
-                        </w:rPr>
-                      </w:pPr>
-                      <w:r>
-                        <w:rPr>
-                          <w:rFonts w:ascii="Roboto" w:hAnsi="Roboto"/>
-                          <w:sz w:val="20"/>
-                        </w:rPr>
-                        <w:t>48 ans</w:t>
-                      </w:r>
-                      <w:r>
-                        <w:rPr>
-                          <w:rFonts w:ascii="Roboto" w:hAnsi="Roboto"/>
-                          <w:sz w:val="20"/>
-                        </w:rPr>
-                        <w:br/>
-                        <w:t>M</w:t>
-                      </w:r>
-                      <w:r>
-                        <w:rPr>
-                          <w:rFonts w:ascii="Roboto" w:hAnsi="Roboto"/>
-                          <w:sz w:val="20"/>
-                        </w:rPr>
-                        <w:t xml:space="preserve">arié, 4 </w:t>
-                      </w:r>
-                      <w:r>
-                        <w:rPr>
-                          <w:rFonts w:ascii="Roboto" w:hAnsi="Roboto"/>
-                          <w:sz w:val="20"/>
-                        </w:rPr>
-                        <w:t>filles</w:t>
-                      </w:r>
-                    </w:p>
-                    <w:p>
-                      <w:pPr>
-                        <w:rPr>
-                          <w:rFonts w:ascii="Roboto" w:hAnsi="Roboto"/>
-                          <w:sz w:val="20"/>
-                        </w:rPr>
-                      </w:pPr>
-                      <w:r>
-                        <w:rPr>
-                          <w:rFonts w:ascii="Roboto" w:hAnsi="Roboto"/>
-                          <w:sz w:val="20"/>
-                        </w:rPr>
-                        <w:t>Annecy</w:t>
-                      </w:r>
-                    </w:p>
-                    <w:p>
-                      <w:pPr>
-                        <w:rPr>
-                          <w:rFonts w:ascii="Roboto" w:hAnsi="Roboto"/>
-                          <w:sz w:val="20"/>
-                        </w:rPr>
-                      </w:pPr>
-                      <w:r>
-                        <w:rPr>
-                          <w:rFonts w:ascii="Roboto" w:hAnsi="Roboto"/>
-                          <w:sz w:val="20"/>
-                        </w:rPr>
-                        <w:t>evrignaud@gmail.com</w:t>
                       </w:r>
                     </w:p>
                   </w:txbxContent>
@@ -5881,7 +5965,6 @@
                                 <w:b/>
                                 <w:color w:val="538135" w:themeColor="accent6" w:themeShade="BF"/>
                                 <w:sz w:val="40"/>
-                                <w:lang w:val="en-US"/>
                               </w:rPr>
                             </w:pPr>
                             <w:r>
@@ -5890,7 +5973,6 @@
                                 <w:b/>
                                 <w:color w:val="538135" w:themeColor="accent6" w:themeShade="BF"/>
                                 <w:sz w:val="40"/>
-                                <w:lang w:val="en-US"/>
                               </w:rPr>
                               <w:t xml:space="preserve">Etienne Vrignaud </w:t>
                             </w:r>
@@ -5902,28 +5984,33 @@
                                 <w:b/>
                                 <w:color w:val="538135" w:themeColor="accent6" w:themeShade="BF"/>
                                 <w:sz w:val="24"/>
-                                <w:lang w:val="en-US"/>
                               </w:rPr>
                             </w:pPr>
-                            <w:proofErr w:type="spellStart"/>
                             <w:r>
                               <w:rPr>
                                 <w:rFonts w:ascii="Roboto" w:hAnsi="Roboto"/>
                                 <w:b/>
                                 <w:sz w:val="24"/>
-                                <w:lang w:val="en-US"/>
-                              </w:rPr>
-                              <w:t>Architecte</w:t>
-                            </w:r>
-                            <w:proofErr w:type="spellEnd"/>
+                              </w:rPr>
+                              <w:t xml:space="preserve">Architecte Full </w:t>
+                            </w:r>
+                            <w:proofErr w:type="spellStart"/>
                             <w:r>
                               <w:rPr>
                                 <w:rFonts w:ascii="Roboto" w:hAnsi="Roboto"/>
                                 <w:b/>
                                 <w:sz w:val="24"/>
-                                <w:lang w:val="en-US"/>
-                              </w:rPr>
-                              <w:t xml:space="preserve"> Full Stack Senior</w:t>
+                              </w:rPr>
+                              <w:t>Stack</w:t>
+                            </w:r>
+                            <w:proofErr w:type="spellEnd"/>
+                            <w:r>
+                              <w:rPr>
+                                <w:rFonts w:ascii="Roboto" w:hAnsi="Roboto"/>
+                                <w:b/>
+                                <w:sz w:val="24"/>
+                              </w:rPr>
+                              <w:t xml:space="preserve"> Senior</w:t>
                             </w:r>
                           </w:p>
                         </w:txbxContent>
@@ -5956,7 +6043,6 @@
                           <w:b/>
                           <w:color w:val="538135" w:themeColor="accent6" w:themeShade="BF"/>
                           <w:sz w:val="40"/>
-                          <w:lang w:val="en-US"/>
                         </w:rPr>
                       </w:pPr>
                       <w:r>
@@ -5965,7 +6051,6 @@
                           <w:b/>
                           <w:color w:val="538135" w:themeColor="accent6" w:themeShade="BF"/>
                           <w:sz w:val="40"/>
-                          <w:lang w:val="en-US"/>
                         </w:rPr>
                         <w:t xml:space="preserve">Etienne Vrignaud </w:t>
                       </w:r>
@@ -5977,28 +6062,33 @@
                           <w:b/>
                           <w:color w:val="538135" w:themeColor="accent6" w:themeShade="BF"/>
                           <w:sz w:val="24"/>
-                          <w:lang w:val="en-US"/>
                         </w:rPr>
                       </w:pPr>
-                      <w:proofErr w:type="spellStart"/>
                       <w:r>
                         <w:rPr>
                           <w:rFonts w:ascii="Roboto" w:hAnsi="Roboto"/>
                           <w:b/>
                           <w:sz w:val="24"/>
-                          <w:lang w:val="en-US"/>
-                        </w:rPr>
-                        <w:t>Architecte</w:t>
-                      </w:r>
-                      <w:proofErr w:type="spellEnd"/>
+                        </w:rPr>
+                        <w:t xml:space="preserve">Architecte Full </w:t>
+                      </w:r>
+                      <w:proofErr w:type="spellStart"/>
                       <w:r>
                         <w:rPr>
                           <w:rFonts w:ascii="Roboto" w:hAnsi="Roboto"/>
                           <w:b/>
                           <w:sz w:val="24"/>
-                          <w:lang w:val="en-US"/>
-                        </w:rPr>
-                        <w:t xml:space="preserve"> Full Stack Senior</w:t>
+                        </w:rPr>
+                        <w:t>Stack</w:t>
+                      </w:r>
+                      <w:proofErr w:type="spellEnd"/>
+                      <w:r>
+                        <w:rPr>
+                          <w:rFonts w:ascii="Roboto" w:hAnsi="Roboto"/>
+                          <w:b/>
+                          <w:sz w:val="24"/>
+                        </w:rPr>
+                        <w:t xml:space="preserve"> Senior</w:t>
                       </w:r>
                     </w:p>
                   </w:txbxContent>
@@ -6023,7 +6113,7 @@
                   <wp:posOffset>-251460</wp:posOffset>
                 </wp:positionH>
                 <wp:positionV relativeFrom="paragraph">
-                  <wp:posOffset>4983480</wp:posOffset>
+                  <wp:posOffset>5593080</wp:posOffset>
                 </wp:positionV>
                 <wp:extent cx="1978660" cy="1404620"/>
                 <wp:effectExtent l="0" t="0" r="0" b="3810"/>
@@ -6166,7 +6256,7 @@
                               </w:rPr>
                               <w:br/>
                             </w:r>
-                            <w:hyperlink r:id="rId7" w:history="1">
+                            <w:hyperlink r:id="rId9" w:history="1">
                               <w:r>
                                 <w:rPr>
                                   <w:rStyle w:val="Hyperlink"/>
@@ -6232,7 +6322,7 @@
                               </w:rPr>
                               <w:br/>
                             </w:r>
-                            <w:hyperlink r:id="rId8" w:history="1">
+                            <w:hyperlink r:id="rId10" w:history="1">
                               <w:r>
                                 <w:rPr>
                                   <w:rStyle w:val="Hyperlink"/>
@@ -6337,7 +6427,7 @@
           </mc:Choice>
           <mc:Fallback>
             <w:pict>
-              <v:shape w14:anchorId="60259A43" id="_x0000_s1032" type="#_x0000_t202" style="position:absolute;margin-left:-19.8pt;margin-top:392.4pt;width:155.8pt;height:110.6pt;z-index:251676672;visibility:visible;mso-wrap-style:square;mso-width-percent:0;mso-height-percent:200;mso-wrap-distance-left:9pt;mso-wrap-distance-top:3.6pt;mso-wrap-distance-right:9pt;mso-wrap-distance-bottom:3.6pt;mso-position-horizontal:absolute;mso-position-horizontal-relative:margin;mso-position-vertical:absolute;mso-position-vertical-relative:text;mso-width-percent:0;mso-height-percent:200;mso-width-relative:margin;mso-height-relative:margin;v-text-anchor:top" o:gfxdata="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" filled="f" stroked="f">
+              <v:shape w14:anchorId="60259A43" id="_x0000_s1032" type="#_x0000_t202" style="position:absolute;margin-left:-19.8pt;margin-top:440.4pt;width:155.8pt;height:110.6pt;z-index:251676672;visibility:visible;mso-wrap-style:square;mso-width-percent:0;mso-height-percent:200;mso-wrap-distance-left:9pt;mso-wrap-distance-top:3.6pt;mso-wrap-distance-right:9pt;mso-wrap-distance-bottom:3.6pt;mso-position-horizontal:absolute;mso-position-horizontal-relative:margin;mso-position-vertical:absolute;mso-position-vertical-relative:text;mso-width-percent:0;mso-height-percent:200;mso-width-relative:margin;mso-height-relative:margin;v-text-anchor:top" o:gfxdata="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" filled="f" stroked="f">
                 <v:textbox style="mso-fit-shape-to-text:t">
                   <w:txbxContent>
                     <w:p>
@@ -6450,7 +6540,7 @@
                         </w:rPr>
                         <w:br/>
                       </w:r>
-                      <w:hyperlink r:id="rId9" w:history="1">
+                      <w:hyperlink r:id="rId11" w:history="1">
                         <w:r>
                           <w:rPr>
                             <w:rStyle w:val="Hyperlink"/>
@@ -6516,7 +6606,7 @@
                         </w:rPr>
                         <w:br/>
                       </w:r>
-                      <w:hyperlink r:id="rId10" w:history="1">
+                      <w:hyperlink r:id="rId12" w:history="1">
                         <w:r>
                           <w:rPr>
                             <w:rStyle w:val="Hyperlink"/>
@@ -9824,7 +9914,7 @@
                               </w:rPr>
                               <w:br/>
                             </w:r>
-                            <w:hyperlink r:id="rId11" w:history="1">
+                            <w:hyperlink r:id="rId13" w:history="1">
                               <w:r>
                                 <w:rPr>
                                   <w:rStyle w:val="Hyperlink"/>
@@ -10360,7 +10450,7 @@
                               </w:rPr>
                               <w:t xml:space="preserve"> - </w:t>
                             </w:r>
-                            <w:hyperlink r:id="rId12" w:history="1">
+                            <w:hyperlink r:id="rId14" w:history="1">
                               <w:r>
                                 <w:rPr>
                                   <w:rStyle w:val="Hyperlink"/>
@@ -10563,7 +10653,7 @@
                         </w:rPr>
                         <w:br/>
                       </w:r>
-                      <w:hyperlink r:id="rId13" w:history="1">
+                      <w:hyperlink r:id="rId15" w:history="1">
                         <w:r>
                           <w:rPr>
                             <w:rStyle w:val="Hyperlink"/>
@@ -10991,7 +11081,7 @@
                         </w:rPr>
                         <w:t xml:space="preserve"> - </w:t>
                       </w:r>
-                      <w:hyperlink r:id="rId14" w:history="1">
+                      <w:hyperlink r:id="rId16" w:history="1">
                         <w:r>
                           <w:rPr>
                             <w:rStyle w:val="Hyperlink"/>
@@ -14423,7 +14513,7 @@
 </file>
 
 <file path=customXml/itemProps1.xml><?xml version="1.0" encoding="utf-8"?>
-<ds:datastoreItem xmlns:ds="http://schemas.openxmlformats.org/officeDocument/2006/customXml" ds:itemID="{CDD2F8CE-AF4E-4C52-9817-B533131BEA18}">
+<ds:datastoreItem xmlns:ds="http://schemas.openxmlformats.org/officeDocument/2006/customXml" ds:itemID="{8934F801-AC51-4C54-910C-314D7C882BB5}">
   <ds:schemaRefs>
     <ds:schemaRef ds:uri="http://schemas.openxmlformats.org/officeDocument/2006/bibliography"/>
   </ds:schemaRefs>

</xml_diff>